<commit_message>
UG 2019 mostly complete
</commit_message>
<xml_diff>
--- a/undergrad2018-regularv2.docx
+++ b/undergrad2018-regularv2.docx
@@ -2074,7 +2074,7 @@
               </wp:anchor>
             </w:drawing>
           </mc:Choice>
-          <mc:Fallback xmlns:mo="http://schemas.microsoft.com/office/mac/office/2008/main" xmlns:mv="urn:schemas-microsoft-com:mac:vml">
+          <mc:Fallback xmlns:mv="urn:schemas-microsoft-com:mac:vml" xmlns:mo="http://schemas.microsoft.com/office/mac/office/2008/main">
             <w:pict>
               <v:shapetype w14:anchorId="568CCB10" id="_x0000_t202" coordsize="21600,21600" o:spt="202" path="m0,0l0,21600,21600,21600,21600,0xe">
                 <v:stroke joinstyle="miter"/>
@@ -2271,16 +2271,7 @@
                 <w:b/>
                 <w:bCs/>
               </w:rPr>
-              <w:t>SLO 1:</w:t>
-            </w:r>
-            <w:proofErr w:type="gramStart"/>
-            <w:r>
-              <w:rPr>
-                <w:rFonts w:asciiTheme="minorHAnsi" w:eastAsiaTheme="minorEastAsia" w:hAnsiTheme="minorHAnsi" w:cstheme="minorBidi"/>
-                <w:b/>
-                <w:bCs/>
-              </w:rPr>
-              <w:t xml:space="preserve">  </w:t>
+              <w:t xml:space="preserve">SLO 1:  </w:t>
             </w:r>
             <w:r>
               <w:rPr>
@@ -2290,19 +2281,18 @@
                 <w:sz w:val="20"/>
                 <w:szCs w:val="20"/>
               </w:rPr>
-              <w:t>:</w:t>
-            </w:r>
-            <w:proofErr w:type="gramEnd"/>
-            <w:r>
-              <w:rPr>
-                <w:rFonts w:asciiTheme="minorHAnsi" w:eastAsiaTheme="minorEastAsia" w:hAnsiTheme="minorHAnsi" w:cstheme="minorBidi"/>
-                <w:b/>
+              <w:t xml:space="preserve"> </w:t>
+            </w:r>
+            <w:r>
+              <w:rPr>
+                <w:rFonts w:asciiTheme="minorHAnsi" w:eastAsiaTheme="minorEastAsia" w:hAnsiTheme="minorHAnsi" w:cstheme="minorBidi"/>
                 <w:bCs/>
                 <w:sz w:val="20"/>
                 <w:szCs w:val="20"/>
               </w:rPr>
-              <w:t xml:space="preserve"> </w:t>
-            </w:r>
+              <w:t xml:space="preserve">Students will </w:t>
+            </w:r>
+            <w:proofErr w:type="gramStart"/>
             <w:r>
               <w:rPr>
                 <w:rFonts w:asciiTheme="minorHAnsi" w:eastAsiaTheme="minorEastAsia" w:hAnsiTheme="minorHAnsi" w:cstheme="minorBidi"/>
@@ -2310,7 +2300,7 @@
                 <w:sz w:val="20"/>
                 <w:szCs w:val="20"/>
               </w:rPr>
-              <w:t xml:space="preserve">Students will be  </w:t>
+              <w:t xml:space="preserve">be  </w:t>
             </w:r>
             <w:proofErr w:type="spellStart"/>
             <w:r>
@@ -2323,6 +2313,7 @@
               <w:t>be</w:t>
             </w:r>
             <w:proofErr w:type="spellEnd"/>
+            <w:proofErr w:type="gramEnd"/>
             <w:r>
               <w:rPr>
                 <w:rFonts w:asciiTheme="minorHAnsi" w:eastAsiaTheme="minorEastAsia" w:hAnsiTheme="minorHAnsi" w:cstheme="minorBidi"/>
@@ -9015,7 +9006,7 @@
               </wp:anchor>
             </w:drawing>
           </mc:Choice>
-          <mc:Fallback xmlns:mo="http://schemas.microsoft.com/office/mac/office/2008/main" xmlns:mv="urn:schemas-microsoft-com:mac:vml">
+          <mc:Fallback xmlns:mv="urn:schemas-microsoft-com:mac:vml" xmlns:mo="http://schemas.microsoft.com/office/mac/office/2008/main">
             <w:pict>
               <v:shape w14:anchorId="5E8777D5" id="_x0000_s1027" type="#_x0000_t202" style="position:absolute;left:0;text-align:left;margin-left:0;margin-top:21.65pt;width:506.05pt;height:169.5pt;z-index:252141568;visibility:visible;mso-wrap-style:square;mso-width-percent:0;mso-height-percent:0;mso-wrap-distance-left:9pt;mso-wrap-distance-top:3.6pt;mso-wrap-distance-right:9pt;mso-wrap-distance-bottom:3.6pt;mso-position-horizontal:left;mso-position-horizontal-relative:margin;mso-position-vertical:absolute;mso-position-vertical-relative:text;mso-width-percent:0;mso-height-percent:0;mso-width-relative:margin;mso-height-relative:margin;v-text-anchor:top" o:gfxdata="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">
                 <v:textbox>
@@ -13629,6 +13620,7 @@
     <w:lsdException w:name="HTML Sample" w:semiHidden="1" w:unhideWhenUsed="1"/>
     <w:lsdException w:name="HTML Typewriter" w:semiHidden="1" w:unhideWhenUsed="1"/>
     <w:lsdException w:name="HTML Variable" w:semiHidden="1" w:unhideWhenUsed="1"/>
+    <w:lsdException w:name="Normal Table" w:semiHidden="1" w:unhideWhenUsed="1"/>
     <w:lsdException w:name="annotation subject" w:semiHidden="1" w:unhideWhenUsed="1"/>
     <w:lsdException w:name="No List" w:semiHidden="1" w:unhideWhenUsed="1"/>
     <w:lsdException w:name="Outline List 1" w:semiHidden="1" w:unhideWhenUsed="1"/>
@@ -13675,8 +13667,10 @@
     <w:lsdException w:name="Table Subtle 2" w:semiHidden="1" w:unhideWhenUsed="1"/>
     <w:lsdException w:name="Table Web 1" w:semiHidden="1" w:unhideWhenUsed="1"/>
     <w:lsdException w:name="Table Web 2" w:semiHidden="1" w:unhideWhenUsed="1"/>
+    <w:lsdException w:name="Table Web 3" w:semiHidden="1" w:unhideWhenUsed="1"/>
     <w:lsdException w:name="Balloon Text" w:semiHidden="1" w:unhideWhenUsed="1"/>
     <w:lsdException w:name="Table Grid" w:uiPriority="39"/>
+    <w:lsdException w:name="Table Theme" w:semiHidden="1" w:unhideWhenUsed="1"/>
     <w:lsdException w:name="Placeholder Text" w:semiHidden="1"/>
     <w:lsdException w:name="No Spacing" w:uiPriority="1" w:qFormat="1"/>
     <w:lsdException w:name="Light Shading" w:uiPriority="60"/>

</xml_diff>